<commit_message>
updated the report and the read me file
</commit_message>
<xml_diff>
--- a/Report.docx
+++ b/Report.docx
@@ -489,7 +489,7 @@
                     <pic:cNvPicPr/>
                   </pic:nvPicPr>
                   <pic:blipFill>
-                    <a:blip r:embed="rId6"/>
+                    <a:blip r:embed="rId7"/>
                     <a:stretch>
                       <a:fillRect/>
                     </a:stretch>
@@ -594,7 +594,7 @@
                     <pic:cNvPicPr/>
                   </pic:nvPicPr>
                   <pic:blipFill rotWithShape="1">
-                    <a:blip r:embed="rId7"/>
+                    <a:blip r:embed="rId8"/>
                     <a:srcRect t="15084"/>
                     <a:stretch>
                       <a:fillRect/>
@@ -786,7 +786,7 @@
                     <pic:cNvPicPr/>
                   </pic:nvPicPr>
                   <pic:blipFill>
-                    <a:blip r:embed="rId8"/>
+                    <a:blip r:embed="rId9"/>
                     <a:stretch>
                       <a:fillRect/>
                     </a:stretch>
@@ -923,7 +923,7 @@
                     <pic:cNvPicPr/>
                   </pic:nvPicPr>
                   <pic:blipFill>
-                    <a:blip r:embed="rId9"/>
+                    <a:blip r:embed="rId10"/>
                     <a:stretch>
                       <a:fillRect/>
                     </a:stretch>
@@ -947,7 +947,7 @@
     <w:p>
       <w:pPr>
         <w:pStyle w:val="Caption"/>
-        <w:jc w:val="both"/>
+        <w:jc w:val="center"/>
         <w:rPr>
           <w:rFonts w:ascii="Times New Roman" w:hAnsi="Times New Roman" w:cs="Times New Roman"/>
         </w:rPr>
@@ -1037,7 +1037,7 @@
                     <pic:cNvPicPr/>
                   </pic:nvPicPr>
                   <pic:blipFill>
-                    <a:blip r:embed="rId10"/>
+                    <a:blip r:embed="rId11"/>
                     <a:stretch>
                       <a:fillRect/>
                     </a:stretch>
@@ -1128,25 +1128,313 @@
           <w:b/>
           <w:bCs/>
         </w:rPr>
-        <w:br w:type="page"/>
-      </w:r>
-    </w:p>
-    <w:p>
-      <w:pPr>
-        <w:jc w:val="both"/>
+        <w:t>MongoDB database</w:t>
+      </w:r>
+    </w:p>
+    <w:p>
+      <w:pPr>
+        <w:jc w:val="both"/>
+        <w:rPr>
+          <w:rFonts w:ascii="Times New Roman" w:hAnsi="Times New Roman" w:cs="Times New Roman"/>
+        </w:rPr>
+      </w:pPr>
+      <w:r>
+        <w:rPr>
+          <w:rFonts w:ascii="Times New Roman" w:hAnsi="Times New Roman" w:cs="Times New Roman"/>
+        </w:rPr>
+        <w:t xml:space="preserve">For the backend functionalities used a mongo db. database which is NO-SQL database which is better with the projects requirements. Within a cluster there are four </w:t>
+      </w:r>
+      <w:proofErr w:type="gramStart"/>
+      <w:r>
+        <w:rPr>
+          <w:rFonts w:ascii="Times New Roman" w:hAnsi="Times New Roman" w:cs="Times New Roman"/>
+        </w:rPr>
+        <w:t>schemas’</w:t>
+      </w:r>
+      <w:proofErr w:type="gramEnd"/>
+      <w:r>
+        <w:rPr>
+          <w:rFonts w:ascii="Times New Roman" w:hAnsi="Times New Roman" w:cs="Times New Roman"/>
+        </w:rPr>
+        <w:t xml:space="preserve"> were created. They are </w:t>
+      </w:r>
+      <w:proofErr w:type="spellStart"/>
+      <w:proofErr w:type="gramStart"/>
+      <w:r>
+        <w:rPr>
+          <w:rFonts w:ascii="Times New Roman" w:hAnsi="Times New Roman" w:cs="Times New Roman"/>
+        </w:rPr>
+        <w:t>users,locations</w:t>
+      </w:r>
+      <w:proofErr w:type="gramEnd"/>
+      <w:r>
+        <w:rPr>
+          <w:rFonts w:ascii="Times New Roman" w:hAnsi="Times New Roman" w:cs="Times New Roman"/>
+        </w:rPr>
+        <w:t>,</w:t>
+      </w:r>
+      <w:proofErr w:type="gramStart"/>
+      <w:r>
+        <w:rPr>
+          <w:rFonts w:ascii="Times New Roman" w:hAnsi="Times New Roman" w:cs="Times New Roman"/>
+        </w:rPr>
+        <w:t>buses,busModifications</w:t>
+      </w:r>
+      <w:proofErr w:type="spellEnd"/>
+      <w:proofErr w:type="gramEnd"/>
+      <w:r>
+        <w:rPr>
+          <w:rFonts w:ascii="Times New Roman" w:hAnsi="Times New Roman" w:cs="Times New Roman"/>
+        </w:rPr>
+        <w:t xml:space="preserve"> and bookings.</w:t>
+      </w:r>
+    </w:p>
+    <w:p>
+      <w:pPr>
+        <w:pStyle w:val="ListParagraph"/>
+        <w:numPr>
+          <w:ilvl w:val="0"/>
+          <w:numId w:val="1"/>
+        </w:numPr>
+        <w:jc w:val="both"/>
+        <w:rPr>
+          <w:rFonts w:ascii="Times New Roman" w:hAnsi="Times New Roman" w:cs="Times New Roman"/>
+        </w:rPr>
+      </w:pPr>
+      <w:r>
+        <w:rPr>
+          <w:rFonts w:ascii="Times New Roman" w:hAnsi="Times New Roman" w:cs="Times New Roman"/>
+        </w:rPr>
+        <w:t>users – for user management</w:t>
+      </w:r>
+    </w:p>
+    <w:p>
+      <w:pPr>
+        <w:pStyle w:val="ListParagraph"/>
+        <w:numPr>
+          <w:ilvl w:val="0"/>
+          <w:numId w:val="1"/>
+        </w:numPr>
+        <w:jc w:val="both"/>
+        <w:rPr>
+          <w:rFonts w:ascii="Times New Roman" w:hAnsi="Times New Roman" w:cs="Times New Roman"/>
+        </w:rPr>
+      </w:pPr>
+      <w:r>
+        <w:rPr>
+          <w:rFonts w:ascii="Times New Roman" w:hAnsi="Times New Roman" w:cs="Times New Roman"/>
+        </w:rPr>
+        <w:t>locations – For location management</w:t>
+      </w:r>
+    </w:p>
+    <w:p>
+      <w:pPr>
+        <w:pStyle w:val="ListParagraph"/>
+        <w:numPr>
+          <w:ilvl w:val="0"/>
+          <w:numId w:val="1"/>
+        </w:numPr>
+        <w:jc w:val="both"/>
+        <w:rPr>
+          <w:rFonts w:ascii="Times New Roman" w:hAnsi="Times New Roman" w:cs="Times New Roman"/>
+        </w:rPr>
+      </w:pPr>
+      <w:r>
+        <w:rPr>
+          <w:rFonts w:ascii="Times New Roman" w:hAnsi="Times New Roman" w:cs="Times New Roman"/>
+        </w:rPr>
+        <w:t>buses – for bus management</w:t>
+      </w:r>
+    </w:p>
+    <w:p>
+      <w:pPr>
+        <w:pStyle w:val="ListParagraph"/>
+        <w:numPr>
+          <w:ilvl w:val="0"/>
+          <w:numId w:val="1"/>
+        </w:numPr>
+        <w:jc w:val="both"/>
+        <w:rPr>
+          <w:rFonts w:ascii="Times New Roman" w:hAnsi="Times New Roman" w:cs="Times New Roman"/>
+        </w:rPr>
+      </w:pPr>
+      <w:proofErr w:type="spellStart"/>
+      <w:r>
+        <w:rPr>
+          <w:rFonts w:ascii="Times New Roman" w:hAnsi="Times New Roman" w:cs="Times New Roman"/>
+        </w:rPr>
+        <w:t>busModifications</w:t>
+      </w:r>
+      <w:proofErr w:type="spellEnd"/>
+      <w:r>
+        <w:rPr>
+          <w:rFonts w:ascii="Times New Roman" w:hAnsi="Times New Roman" w:cs="Times New Roman"/>
+        </w:rPr>
+        <w:t xml:space="preserve"> – To manage the bus </w:t>
+      </w:r>
+      <w:proofErr w:type="spellStart"/>
+      <w:r>
+        <w:rPr>
+          <w:rFonts w:ascii="Times New Roman" w:hAnsi="Times New Roman" w:cs="Times New Roman"/>
+        </w:rPr>
+        <w:t>modifiations</w:t>
+      </w:r>
+      <w:proofErr w:type="spellEnd"/>
+      <w:r>
+        <w:rPr>
+          <w:rFonts w:ascii="Times New Roman" w:hAnsi="Times New Roman" w:cs="Times New Roman"/>
+        </w:rPr>
+        <w:t xml:space="preserve"> (time or cancel)</w:t>
+      </w:r>
+    </w:p>
+    <w:p>
+      <w:pPr>
+        <w:pStyle w:val="ListParagraph"/>
+        <w:numPr>
+          <w:ilvl w:val="0"/>
+          <w:numId w:val="1"/>
+        </w:numPr>
+        <w:jc w:val="both"/>
+        <w:rPr>
+          <w:rFonts w:ascii="Times New Roman" w:hAnsi="Times New Roman" w:cs="Times New Roman"/>
+        </w:rPr>
+      </w:pPr>
+      <w:r>
+        <w:rPr>
+          <w:rFonts w:ascii="Times New Roman" w:hAnsi="Times New Roman" w:cs="Times New Roman"/>
+        </w:rPr>
+        <w:t xml:space="preserve">bookings – Manages the </w:t>
+      </w:r>
+      <w:proofErr w:type="spellStart"/>
+      <w:r>
+        <w:rPr>
+          <w:rFonts w:ascii="Times New Roman" w:hAnsi="Times New Roman" w:cs="Times New Roman"/>
+        </w:rPr>
+        <w:t>bookngs</w:t>
+      </w:r>
+      <w:proofErr w:type="spellEnd"/>
+      <w:r>
+        <w:rPr>
+          <w:rFonts w:ascii="Times New Roman" w:hAnsi="Times New Roman" w:cs="Times New Roman"/>
+        </w:rPr>
+        <w:t xml:space="preserve"> of the passengers</w:t>
+      </w:r>
+    </w:p>
+    <w:p>
+      <w:pPr>
+        <w:keepNext/>
+      </w:pPr>
+      <w:r>
         <w:rPr>
           <w:rFonts w:ascii="Times New Roman" w:hAnsi="Times New Roman" w:cs="Times New Roman"/>
           <w:b/>
           <w:bCs/>
         </w:rPr>
-      </w:pPr>
-      <w:r>
+        <w:lastRenderedPageBreak/>
+        <w:drawing>
+          <wp:inline distT="0" distB="0" distL="0" distR="0" wp14:anchorId="0E11EEB5" wp14:editId="4F5225B0">
+            <wp:extent cx="5943600" cy="2827655"/>
+            <wp:effectExtent l="0" t="0" r="0" b="0"/>
+            <wp:docPr id="2033833078" name="Picture 1" descr="A screenshot of a computer&#10;&#10;AI-generated content may be incorrect."/>
+            <wp:cNvGraphicFramePr>
+              <a:graphicFrameLocks xmlns:a="http://schemas.openxmlformats.org/drawingml/2006/main" noChangeAspect="1"/>
+            </wp:cNvGraphicFramePr>
+            <a:graphic xmlns:a="http://schemas.openxmlformats.org/drawingml/2006/main">
+              <a:graphicData uri="http://schemas.openxmlformats.org/drawingml/2006/picture">
+                <pic:pic xmlns:pic="http://schemas.openxmlformats.org/drawingml/2006/picture">
+                  <pic:nvPicPr>
+                    <pic:cNvPr id="2033833078" name="Picture 1" descr="A screenshot of a computer&#10;&#10;AI-generated content may be incorrect."/>
+                    <pic:cNvPicPr/>
+                  </pic:nvPicPr>
+                  <pic:blipFill>
+                    <a:blip r:embed="rId12"/>
+                    <a:stretch>
+                      <a:fillRect/>
+                    </a:stretch>
+                  </pic:blipFill>
+                  <pic:spPr>
+                    <a:xfrm>
+                      <a:off x="0" y="0"/>
+                      <a:ext cx="5943600" cy="2827655"/>
+                    </a:xfrm>
+                    <a:prstGeom prst="rect">
+                      <a:avLst/>
+                    </a:prstGeom>
+                  </pic:spPr>
+                </pic:pic>
+              </a:graphicData>
+            </a:graphic>
+          </wp:inline>
+        </w:drawing>
+      </w:r>
+    </w:p>
+    <w:p>
+      <w:pPr>
+        <w:pStyle w:val="Caption"/>
+        <w:jc w:val="center"/>
+        <w:rPr>
+          <w:rFonts w:ascii="Times New Roman" w:hAnsi="Times New Roman" w:cs="Times New Roman"/>
+        </w:rPr>
+      </w:pPr>
+      <w:r>
+        <w:rPr>
+          <w:rFonts w:ascii="Times New Roman" w:hAnsi="Times New Roman" w:cs="Times New Roman"/>
+        </w:rPr>
+        <w:t xml:space="preserve">Figure </w:t>
+      </w:r>
+      <w:r>
+        <w:rPr>
+          <w:rFonts w:ascii="Times New Roman" w:hAnsi="Times New Roman" w:cs="Times New Roman"/>
+        </w:rPr>
+        <w:fldChar w:fldCharType="begin"/>
+      </w:r>
+      <w:r>
+        <w:rPr>
+          <w:rFonts w:ascii="Times New Roman" w:hAnsi="Times New Roman" w:cs="Times New Roman"/>
+        </w:rPr>
+        <w:instrText xml:space="preserve"> SEQ Figure \* ARABIC </w:instrText>
+      </w:r>
+      <w:r>
+        <w:rPr>
+          <w:rFonts w:ascii="Times New Roman" w:hAnsi="Times New Roman" w:cs="Times New Roman"/>
+        </w:rPr>
+        <w:fldChar w:fldCharType="separate"/>
+      </w:r>
+      <w:r>
+        <w:rPr>
+          <w:rFonts w:ascii="Times New Roman" w:hAnsi="Times New Roman" w:cs="Times New Roman"/>
+          <w:noProof/>
+        </w:rPr>
+        <w:t>6</w:t>
+      </w:r>
+      <w:r>
+        <w:rPr>
+          <w:rFonts w:ascii="Times New Roman" w:hAnsi="Times New Roman" w:cs="Times New Roman"/>
+        </w:rPr>
+        <w:fldChar w:fldCharType="end"/>
+      </w:r>
+      <w:r>
+        <w:rPr>
+          <w:rFonts w:ascii="Times New Roman" w:hAnsi="Times New Roman" w:cs="Times New Roman"/>
+        </w:rPr>
+        <w:t xml:space="preserve"> : Mongo DB dashboard</w:t>
+      </w:r>
+    </w:p>
+    <w:p>
+      <w:pPr>
+        <w:jc w:val="both"/>
         <w:rPr>
           <w:rFonts w:ascii="Times New Roman" w:hAnsi="Times New Roman" w:cs="Times New Roman"/>
           <w:b/>
           <w:bCs/>
         </w:rPr>
-        <w:lastRenderedPageBreak/>
+      </w:pPr>
+      <w:r>
+        <w:rPr>
+          <w:rFonts w:ascii="Times New Roman" w:hAnsi="Times New Roman" w:cs="Times New Roman"/>
+          <w:b/>
+          <w:bCs/>
+        </w:rPr>
         <w:t>Performance Testing</w:t>
       </w:r>
     </w:p>
@@ -1190,7 +1478,7 @@
                     <pic:cNvPicPr/>
                   </pic:nvPicPr>
                   <pic:blipFill>
-                    <a:blip r:embed="rId11"/>
+                    <a:blip r:embed="rId13"/>
                     <a:stretch>
                       <a:fillRect/>
                     </a:stretch>
@@ -1248,7 +1536,7 @@
           <w:rFonts w:ascii="Times New Roman" w:hAnsi="Times New Roman" w:cs="Times New Roman"/>
           <w:noProof/>
         </w:rPr>
-        <w:t>6</w:t>
+        <w:t>7</w:t>
       </w:r>
       <w:r>
         <w:rPr>
@@ -1307,7 +1595,7 @@
       </w:r>
     </w:p>
     <w:sectPr>
-      <w:footerReference w:type="default" r:id="rId12"/>
+      <w:footerReference w:type="default" r:id="rId14"/>
       <w:pgSz w:w="12240" w:h="15840"/>
       <w:pgMar w:top="1440" w:right="1440" w:bottom="1440" w:left="1440" w:header="720" w:footer="720" w:gutter="0"/>
       <w:cols w:space="720"/>
@@ -1429,6 +1717,127 @@
     </w:p>
   </w:footnote>
 </w:footnotes>
+</file>
+
+<file path=word/numbering.xml><?xml version="1.0" encoding="utf-8"?>
+<w:numbering xmlns:wpc="http://schemas.microsoft.com/office/word/2010/wordprocessingCanvas" xmlns:cx="http://schemas.microsoft.com/office/drawing/2014/chartex" xmlns:cx1="http://schemas.microsoft.com/office/drawing/2015/9/8/chartex" xmlns:cx2="http://schemas.microsoft.com/office/drawing/2015/10/21/chartex" xmlns:cx3="http://schemas.microsoft.com/office/drawing/2016/5/9/chartex" xmlns:cx4="http://schemas.microsoft.com/office/drawing/2016/5/10/chartex" xmlns:cx5="http://schemas.microsoft.com/office/drawing/2016/5/11/chartex" xmlns:cx6="http://schemas.microsoft.com/office/drawing/2016/5/12/chartex" xmlns:cx7="http://schemas.microsoft.com/office/drawing/2016/5/13/chartex" xmlns:cx8="http://schemas.microsoft.com/office/drawing/2016/5/14/chartex" xmlns:mc="http://schemas.openxmlformats.org/markup-compatibility/2006" xmlns:aink="http://schemas.microsoft.com/office/drawing/2016/ink" xmlns:am3d="http://schemas.microsoft.com/office/drawing/2017/model3d" xmlns:o="urn:schemas-microsoft-com:office:office" xmlns:oel="http://schemas.microsoft.com/office/2019/extlst" xmlns:r="http://schemas.openxmlformats.org/officeDocument/2006/relationships" xmlns:m="http://schemas.openxmlformats.org/officeDocument/2006/math" xmlns:v="urn:schemas-microsoft-com:vml" xmlns:wp14="http://schemas.microsoft.com/office/word/2010/wordprocessingDrawing" xmlns:wp="http://schemas.openxmlformats.org/drawingml/2006/wordprocessingDrawing" xmlns:w10="urn:schemas-microsoft-com:office:word" xmlns:w="http://schemas.openxmlformats.org/wordprocessingml/2006/main" xmlns:w14="http://schemas.microsoft.com/office/word/2010/wordml" xmlns:w15="http://schemas.microsoft.com/office/word/2012/wordml" xmlns:w16cex="http://schemas.microsoft.com/office/word/2018/wordml/cex" xmlns:w16cid="http://schemas.microsoft.com/office/word/2016/wordml/cid" xmlns:w16="http://schemas.microsoft.com/office/word/2018/wordml" xmlns:w16du="http://schemas.microsoft.com/office/word/2023/wordml/word16du" xmlns:w16sdtdh="http://schemas.microsoft.com/office/word/2020/wordml/sdtdatahash" xmlns:w16sdtfl="http://schemas.microsoft.com/office/word/2024/wordml/sdtformatlock" xmlns:w16se="http://schemas.microsoft.com/office/word/2015/wordml/symex" xmlns:wpg="http://schemas.microsoft.com/office/word/2010/wordprocessingGroup" xmlns:wpi="http://schemas.microsoft.com/office/word/2010/wordprocessingInk" xmlns:wne="http://schemas.microsoft.com/office/word/2006/wordml" xmlns:wps="http://schemas.microsoft.com/office/word/2010/wordprocessingShape" mc:Ignorable="w14 w15 w16se w16cid w16 w16cex w16sdtdh w16sdtfl w16du wp14">
+  <w:abstractNum w:abstractNumId="0" w15:restartNumberingAfterBreak="0">
+    <w:nsid w:val="39552643"/>
+    <w:multiLevelType w:val="hybridMultilevel"/>
+    <w:tmpl w:val="4532EE40"/>
+    <w:lvl w:ilvl="0" w:tplc="04090001">
+      <w:start w:val="1"/>
+      <w:numFmt w:val="bullet"/>
+      <w:lvlText w:val=""/>
+      <w:lvlJc w:val="left"/>
+      <w:pPr>
+        <w:ind w:left="720" w:hanging="360"/>
+      </w:pPr>
+      <w:rPr>
+        <w:rFonts w:ascii="Symbol" w:hAnsi="Symbol" w:hint="default"/>
+      </w:rPr>
+    </w:lvl>
+    <w:lvl w:ilvl="1" w:tplc="04090003" w:tentative="1">
+      <w:start w:val="1"/>
+      <w:numFmt w:val="bullet"/>
+      <w:lvlText w:val="o"/>
+      <w:lvlJc w:val="left"/>
+      <w:pPr>
+        <w:ind w:left="1440" w:hanging="360"/>
+      </w:pPr>
+      <w:rPr>
+        <w:rFonts w:ascii="Courier New" w:hAnsi="Courier New" w:cs="Courier New" w:hint="default"/>
+      </w:rPr>
+    </w:lvl>
+    <w:lvl w:ilvl="2" w:tplc="04090005" w:tentative="1">
+      <w:start w:val="1"/>
+      <w:numFmt w:val="bullet"/>
+      <w:lvlText w:val=""/>
+      <w:lvlJc w:val="left"/>
+      <w:pPr>
+        <w:ind w:left="2160" w:hanging="360"/>
+      </w:pPr>
+      <w:rPr>
+        <w:rFonts w:ascii="Wingdings" w:hAnsi="Wingdings" w:hint="default"/>
+      </w:rPr>
+    </w:lvl>
+    <w:lvl w:ilvl="3" w:tplc="04090001" w:tentative="1">
+      <w:start w:val="1"/>
+      <w:numFmt w:val="bullet"/>
+      <w:lvlText w:val=""/>
+      <w:lvlJc w:val="left"/>
+      <w:pPr>
+        <w:ind w:left="2880" w:hanging="360"/>
+      </w:pPr>
+      <w:rPr>
+        <w:rFonts w:ascii="Symbol" w:hAnsi="Symbol" w:hint="default"/>
+      </w:rPr>
+    </w:lvl>
+    <w:lvl w:ilvl="4" w:tplc="04090003" w:tentative="1">
+      <w:start w:val="1"/>
+      <w:numFmt w:val="bullet"/>
+      <w:lvlText w:val="o"/>
+      <w:lvlJc w:val="left"/>
+      <w:pPr>
+        <w:ind w:left="3600" w:hanging="360"/>
+      </w:pPr>
+      <w:rPr>
+        <w:rFonts w:ascii="Courier New" w:hAnsi="Courier New" w:cs="Courier New" w:hint="default"/>
+      </w:rPr>
+    </w:lvl>
+    <w:lvl w:ilvl="5" w:tplc="04090005" w:tentative="1">
+      <w:start w:val="1"/>
+      <w:numFmt w:val="bullet"/>
+      <w:lvlText w:val=""/>
+      <w:lvlJc w:val="left"/>
+      <w:pPr>
+        <w:ind w:left="4320" w:hanging="360"/>
+      </w:pPr>
+      <w:rPr>
+        <w:rFonts w:ascii="Wingdings" w:hAnsi="Wingdings" w:hint="default"/>
+      </w:rPr>
+    </w:lvl>
+    <w:lvl w:ilvl="6" w:tplc="04090001" w:tentative="1">
+      <w:start w:val="1"/>
+      <w:numFmt w:val="bullet"/>
+      <w:lvlText w:val=""/>
+      <w:lvlJc w:val="left"/>
+      <w:pPr>
+        <w:ind w:left="5040" w:hanging="360"/>
+      </w:pPr>
+      <w:rPr>
+        <w:rFonts w:ascii="Symbol" w:hAnsi="Symbol" w:hint="default"/>
+      </w:rPr>
+    </w:lvl>
+    <w:lvl w:ilvl="7" w:tplc="04090003" w:tentative="1">
+      <w:start w:val="1"/>
+      <w:numFmt w:val="bullet"/>
+      <w:lvlText w:val="o"/>
+      <w:lvlJc w:val="left"/>
+      <w:pPr>
+        <w:ind w:left="5760" w:hanging="360"/>
+      </w:pPr>
+      <w:rPr>
+        <w:rFonts w:ascii="Courier New" w:hAnsi="Courier New" w:cs="Courier New" w:hint="default"/>
+      </w:rPr>
+    </w:lvl>
+    <w:lvl w:ilvl="8" w:tplc="04090005" w:tentative="1">
+      <w:start w:val="1"/>
+      <w:numFmt w:val="bullet"/>
+      <w:lvlText w:val=""/>
+      <w:lvlJc w:val="left"/>
+      <w:pPr>
+        <w:ind w:left="6480" w:hanging="360"/>
+      </w:pPr>
+      <w:rPr>
+        <w:rFonts w:ascii="Wingdings" w:hAnsi="Wingdings" w:hint="default"/>
+      </w:rPr>
+    </w:lvl>
+  </w:abstractNum>
+  <w:num w:numId="1" w16cid:durableId="1833834838">
+    <w:abstractNumId w:val="0"/>
+  </w:num>
+</w:numbering>
 </file>
 
 <file path=word/styles.xml><?xml version="1.0" encoding="utf-8"?>

</xml_diff>